<commit_message>
added greater detail on grading for the paper presentations
</commit_message>
<xml_diff>
--- a/assignments/Paper Presentations.docx
+++ b/assignments/Paper Presentations.docx
@@ -205,7 +205,207 @@
           <w:szCs w:val="24"/>
           <w:rtl w:val="0"/>
         </w:rPr>
-        <w:t xml:space="preserve">Students will be graded on the overall quality of their presentation, including how well the slides capture the selected publication and on how well the student presented the background and findings. Due to the short format of the assignment, students must find a good balance between including enough detail that we understand why the study was carried out and what the authors found, while also being focused and concise enough to convey the information within the allotted time.</w:t>
+        <w:t xml:space="preserve">Students will be graded on the overall quality of their presentation, including how well the slides capture the selected publication and on how well the student presented the background and findings. Slides should feature minimal text and the graphics made by the student should help convey key information (for example, hypotheses or methodology). Due to the short format of the assignment, students must find a good balance between including enough detail that we understand why the study was carried out and what the authors found, while also being focused and concise enough to convey the information within the allotted time. Points will be deducted for presentations that are excessively long, so it is important to make sure you’re within the allotted length of time.</w:t>
+      </w:r>
+    </w:p>
+    <w:p>
+      <w:pPr>
+        <w:rPr>
+          <w:sz w:val="24"/>
+          <w:szCs w:val="24"/>
+        </w:rPr>
+      </w:pPr>
+      <w:r>
+        <w:rPr>
+          <w:rtl w:val="0"/>
+        </w:rPr>
+      </w:r>
+    </w:p>
+    <w:p>
+      <w:pPr>
+        <w:rPr>
+          <w:sz w:val="24"/>
+          <w:szCs w:val="24"/>
+        </w:rPr>
+      </w:pPr>
+      <w:r>
+        <w:rPr>
+          <w:i w:val="1"/>
+          <w:sz w:val="24"/>
+          <w:szCs w:val="24"/>
+          <w:rtl w:val="0"/>
+        </w:rPr>
+        <w:t xml:space="preserve">Grade Breakdown:</w:t>
+      </w:r>
+      <w:r>
+        <w:rPr>
+          <w:rtl w:val="0"/>
+        </w:rPr>
+      </w:r>
+    </w:p>
+    <w:p>
+      <w:pPr>
+        <w:numPr>
+          <w:ilvl w:val="0"/>
+          <w:numId w:val="1"/>
+        </w:numPr>
+        <w:ind w:left="720" w:hanging="360"/>
+        <w:rPr>
+          <w:sz w:val="24"/>
+          <w:szCs w:val="24"/>
+        </w:rPr>
+      </w:pPr>
+      <w:r>
+        <w:rPr>
+          <w:sz w:val="24"/>
+          <w:szCs w:val="24"/>
+          <w:rtl w:val="0"/>
+        </w:rPr>
+        <w:t xml:space="preserve">Graphics made by student help convey key information </w:t>
+        <w:tab/>
+        <w:t xml:space="preserve">20%</w:t>
+      </w:r>
+    </w:p>
+    <w:p>
+      <w:pPr>
+        <w:numPr>
+          <w:ilvl w:val="0"/>
+          <w:numId w:val="1"/>
+        </w:numPr>
+        <w:ind w:left="720" w:hanging="360"/>
+        <w:rPr>
+          <w:sz w:val="24"/>
+          <w:szCs w:val="24"/>
+        </w:rPr>
+      </w:pPr>
+      <w:r>
+        <w:rPr>
+          <w:sz w:val="24"/>
+          <w:szCs w:val="24"/>
+          <w:rtl w:val="0"/>
+        </w:rPr>
+        <w:t xml:space="preserve">Minimal text </w:t>
+        <w:tab/>
+        <w:tab/>
+        <w:tab/>
+        <w:tab/>
+        <w:tab/>
+        <w:tab/>
+        <w:tab/>
+        <w:tab/>
+        <w:t xml:space="preserve">20%</w:t>
+      </w:r>
+    </w:p>
+    <w:p>
+      <w:pPr>
+        <w:numPr>
+          <w:ilvl w:val="0"/>
+          <w:numId w:val="1"/>
+        </w:numPr>
+        <w:ind w:left="720" w:hanging="360"/>
+        <w:rPr>
+          <w:sz w:val="24"/>
+          <w:szCs w:val="24"/>
+          <w:u w:val="none"/>
+        </w:rPr>
+      </w:pPr>
+      <w:r>
+        <w:rPr>
+          <w:sz w:val="24"/>
+          <w:szCs w:val="24"/>
+          <w:rtl w:val="0"/>
+        </w:rPr>
+        <w:t xml:space="preserve">Overall slide quality</w:t>
+        <w:tab/>
+        <w:tab/>
+        <w:tab/>
+        <w:tab/>
+        <w:tab/>
+        <w:tab/>
+        <w:tab/>
+        <w:t xml:space="preserve">10%</w:t>
+      </w:r>
+    </w:p>
+    <w:p>
+      <w:pPr>
+        <w:numPr>
+          <w:ilvl w:val="0"/>
+          <w:numId w:val="1"/>
+        </w:numPr>
+        <w:ind w:left="720" w:hanging="360"/>
+        <w:rPr>
+          <w:sz w:val="24"/>
+          <w:szCs w:val="24"/>
+          <w:u w:val="none"/>
+        </w:rPr>
+      </w:pPr>
+      <w:r>
+        <w:rPr>
+          <w:sz w:val="24"/>
+          <w:szCs w:val="24"/>
+          <w:rtl w:val="0"/>
+        </w:rPr>
+        <w:t xml:space="preserve">Understanding and explanation of the chosen paper  </w:t>
+        <w:tab/>
+        <w:tab/>
+        <w:t xml:space="preserve">20%</w:t>
+      </w:r>
+    </w:p>
+    <w:p>
+      <w:pPr>
+        <w:numPr>
+          <w:ilvl w:val="0"/>
+          <w:numId w:val="1"/>
+        </w:numPr>
+        <w:ind w:left="720" w:hanging="360"/>
+        <w:rPr>
+          <w:sz w:val="24"/>
+          <w:szCs w:val="24"/>
+          <w:u w:val="none"/>
+        </w:rPr>
+      </w:pPr>
+      <w:r>
+        <w:rPr>
+          <w:sz w:val="24"/>
+          <w:szCs w:val="24"/>
+          <w:rtl w:val="0"/>
+        </w:rPr>
+        <w:t xml:space="preserve">Focus on key findings</w:t>
+        <w:tab/>
+        <w:tab/>
+        <w:tab/>
+        <w:tab/>
+        <w:tab/>
+        <w:tab/>
+        <w:t xml:space="preserve">20%</w:t>
+      </w:r>
+    </w:p>
+    <w:p>
+      <w:pPr>
+        <w:numPr>
+          <w:ilvl w:val="0"/>
+          <w:numId w:val="1"/>
+        </w:numPr>
+        <w:ind w:left="720" w:hanging="360"/>
+        <w:rPr>
+          <w:sz w:val="24"/>
+          <w:szCs w:val="24"/>
+          <w:u w:val="none"/>
+        </w:rPr>
+      </w:pPr>
+      <w:r>
+        <w:rPr>
+          <w:sz w:val="24"/>
+          <w:szCs w:val="24"/>
+          <w:rtl w:val="0"/>
+        </w:rPr>
+        <w:t xml:space="preserve">Overall presentation quality</w:t>
+        <w:tab/>
+        <w:tab/>
+        <w:tab/>
+        <w:tab/>
+        <w:tab/>
+        <w:t xml:space="preserve">10%</w:t>
       </w:r>
     </w:p>
     <w:p>
@@ -291,7 +491,121 @@
 </file>
 
 <file path=word/numbering.xml><?xml version="1.0" encoding="utf-8"?>
-<w:numbering xmlns:mc="http://schemas.openxmlformats.org/markup-compatibility/2006" xmlns:o="urn:schemas-microsoft-com:office:office" xmlns:r="http://schemas.openxmlformats.org/officeDocument/2006/relationships" xmlns:m="http://schemas.openxmlformats.org/officeDocument/2006/math" xmlns:v="urn:schemas-microsoft-com:vml" xmlns:wp="http://schemas.openxmlformats.org/drawingml/2006/wordprocessingDrawing" xmlns:w10="urn:schemas-microsoft-com:office:word" xmlns:w="http://schemas.openxmlformats.org/wordprocessingml/2006/main" xmlns:wne="http://schemas.microsoft.com/office/word/2006/wordml" xmlns:sl="http://schemas.openxmlformats.org/schemaLibrary/2006/main" xmlns:a="http://schemas.openxmlformats.org/drawingml/2006/main" xmlns:pic="http://schemas.openxmlformats.org/drawingml/2006/picture" xmlns:c="http://schemas.openxmlformats.org/drawingml/2006/chart" xmlns:lc="http://schemas.openxmlformats.org/drawingml/2006/lockedCanvas" xmlns:dgm="http://schemas.openxmlformats.org/drawingml/2006/diagram" xmlns:wps="http://schemas.microsoft.com/office/word/2010/wordprocessingShape" xmlns:wpg="http://schemas.microsoft.com/office/word/2010/wordprocessingGroup" xmlns:w14="http://schemas.microsoft.com/office/word/2010/wordml" xmlns:w15="http://schemas.microsoft.com/office/word/2012/wordml" xmlns:w16="http://schemas.microsoft.com/office/word/2018/wordml" xmlns:w16cex="http://schemas.microsoft.com/office/word/2018/wordml/cex" xmlns:w16cid="http://schemas.microsoft.com/office/word/2016/wordml/cid" xmlns="http://schemas.microsoft.com/office/tasks/2019/documenttasks" xmlns:cr="http://schemas.microsoft.com/office/comments/2020/reactions"/>
+<w:numbering xmlns:mc="http://schemas.openxmlformats.org/markup-compatibility/2006" xmlns:o="urn:schemas-microsoft-com:office:office" xmlns:r="http://schemas.openxmlformats.org/officeDocument/2006/relationships" xmlns:m="http://schemas.openxmlformats.org/officeDocument/2006/math" xmlns:v="urn:schemas-microsoft-com:vml" xmlns:wp="http://schemas.openxmlformats.org/drawingml/2006/wordprocessingDrawing" xmlns:w10="urn:schemas-microsoft-com:office:word" xmlns:w="http://schemas.openxmlformats.org/wordprocessingml/2006/main" xmlns:wne="http://schemas.microsoft.com/office/word/2006/wordml" xmlns:sl="http://schemas.openxmlformats.org/schemaLibrary/2006/main" xmlns:a="http://schemas.openxmlformats.org/drawingml/2006/main" xmlns:pic="http://schemas.openxmlformats.org/drawingml/2006/picture" xmlns:c="http://schemas.openxmlformats.org/drawingml/2006/chart" xmlns:lc="http://schemas.openxmlformats.org/drawingml/2006/lockedCanvas" xmlns:dgm="http://schemas.openxmlformats.org/drawingml/2006/diagram" xmlns:wps="http://schemas.microsoft.com/office/word/2010/wordprocessingShape" xmlns:wpg="http://schemas.microsoft.com/office/word/2010/wordprocessingGroup" xmlns:w14="http://schemas.microsoft.com/office/word/2010/wordml" xmlns:w15="http://schemas.microsoft.com/office/word/2012/wordml" xmlns:w16="http://schemas.microsoft.com/office/word/2018/wordml" xmlns:w16cex="http://schemas.microsoft.com/office/word/2018/wordml/cex" xmlns:w16cid="http://schemas.microsoft.com/office/word/2016/wordml/cid" xmlns="http://schemas.microsoft.com/office/tasks/2019/documenttasks" xmlns:cr="http://schemas.microsoft.com/office/comments/2020/reactions">
+  <w:abstractNum w:abstractNumId="1">
+    <w:lvl w:ilvl="0">
+      <w:start w:val="1"/>
+      <w:numFmt w:val="bullet"/>
+      <w:lvlText w:val="●"/>
+      <w:lvlJc w:val="left"/>
+      <w:pPr>
+        <w:ind w:left="720" w:hanging="360"/>
+      </w:pPr>
+      <w:rPr>
+        <w:u w:val="none"/>
+      </w:rPr>
+    </w:lvl>
+    <w:lvl w:ilvl="1">
+      <w:start w:val="1"/>
+      <w:numFmt w:val="bullet"/>
+      <w:lvlText w:val="○"/>
+      <w:lvlJc w:val="left"/>
+      <w:pPr>
+        <w:ind w:left="1440" w:hanging="360"/>
+      </w:pPr>
+      <w:rPr>
+        <w:u w:val="none"/>
+      </w:rPr>
+    </w:lvl>
+    <w:lvl w:ilvl="2">
+      <w:start w:val="1"/>
+      <w:numFmt w:val="bullet"/>
+      <w:lvlText w:val="■"/>
+      <w:lvlJc w:val="left"/>
+      <w:pPr>
+        <w:ind w:left="2160" w:hanging="360"/>
+      </w:pPr>
+      <w:rPr>
+        <w:u w:val="none"/>
+      </w:rPr>
+    </w:lvl>
+    <w:lvl w:ilvl="3">
+      <w:start w:val="1"/>
+      <w:numFmt w:val="bullet"/>
+      <w:lvlText w:val="●"/>
+      <w:lvlJc w:val="left"/>
+      <w:pPr>
+        <w:ind w:left="2880" w:hanging="360"/>
+      </w:pPr>
+      <w:rPr>
+        <w:u w:val="none"/>
+      </w:rPr>
+    </w:lvl>
+    <w:lvl w:ilvl="4">
+      <w:start w:val="1"/>
+      <w:numFmt w:val="bullet"/>
+      <w:lvlText w:val="○"/>
+      <w:lvlJc w:val="left"/>
+      <w:pPr>
+        <w:ind w:left="3600" w:hanging="360"/>
+      </w:pPr>
+      <w:rPr>
+        <w:u w:val="none"/>
+      </w:rPr>
+    </w:lvl>
+    <w:lvl w:ilvl="5">
+      <w:start w:val="1"/>
+      <w:numFmt w:val="bullet"/>
+      <w:lvlText w:val="■"/>
+      <w:lvlJc w:val="left"/>
+      <w:pPr>
+        <w:ind w:left="4320" w:hanging="360"/>
+      </w:pPr>
+      <w:rPr>
+        <w:u w:val="none"/>
+      </w:rPr>
+    </w:lvl>
+    <w:lvl w:ilvl="6">
+      <w:start w:val="1"/>
+      <w:numFmt w:val="bullet"/>
+      <w:lvlText w:val="●"/>
+      <w:lvlJc w:val="left"/>
+      <w:pPr>
+        <w:ind w:left="5040" w:hanging="360"/>
+      </w:pPr>
+      <w:rPr>
+        <w:u w:val="none"/>
+      </w:rPr>
+    </w:lvl>
+    <w:lvl w:ilvl="7">
+      <w:start w:val="1"/>
+      <w:numFmt w:val="bullet"/>
+      <w:lvlText w:val="○"/>
+      <w:lvlJc w:val="left"/>
+      <w:pPr>
+        <w:ind w:left="5760" w:hanging="360"/>
+      </w:pPr>
+      <w:rPr>
+        <w:u w:val="none"/>
+      </w:rPr>
+    </w:lvl>
+    <w:lvl w:ilvl="8">
+      <w:start w:val="1"/>
+      <w:numFmt w:val="bullet"/>
+      <w:lvlText w:val="■"/>
+      <w:lvlJc w:val="left"/>
+      <w:pPr>
+        <w:ind w:left="6480" w:hanging="360"/>
+      </w:pPr>
+      <w:rPr>
+        <w:u w:val="none"/>
+      </w:rPr>
+    </w:lvl>
+  </w:abstractNum>
+  <w:num w:numId="1">
+    <w:abstractNumId w:val="1"/>
+  </w:num>
+</w:numbering>
 </file>
 
 <file path=word/styles.xml><?xml version="1.0" encoding="utf-8"?>

</xml_diff>